<commit_message>
ссылка update practice 4
</commit_message>
<xml_diff>
--- a/practice4/ссылка.docx
+++ b/practice4/ссылка.docx
@@ -18,7 +18,19 @@
         <w:rPr>
           <w:lang w:val="en-US"/>
         </w:rPr>
-        <w:t>Assignment 3 Kurmash Zhumagozhayev</w:t>
+        <w:t>Practice 4</w:t>
+      </w:r>
+      <w:r>
+        <w:rPr>
+          <w:lang w:val="en-US"/>
+        </w:rPr>
+        <w:t xml:space="preserve"> Kurmash Zhumagozhayev</w:t>
+      </w:r>
+      <w:r>
+        <w:rPr>
+          <w:lang w:val="en-US"/>
+        </w:rPr>
+        <w:t xml:space="preserve"> ADA-2401M</w:t>
       </w:r>
     </w:p>
     <w:p>
@@ -38,7 +50,19 @@
         <w:rPr>
           <w:lang w:val="en-US"/>
         </w:rPr>
-        <w:t>https://github.com/Kurzhuma/heterogenous_parallelization_KZZ/tree/main/Assignment3</w:t>
+        <w:t>https://github.com/Kurzhuma/heterogenous_parallelization_KZZ/tree/main/</w:t>
+      </w:r>
+      <w:r>
+        <w:rPr>
+          <w:lang w:val="en-US"/>
+        </w:rPr>
+        <w:t>p</w:t>
+      </w:r>
+      <w:r>
+        <w:rPr>
+          <w:lang w:val="en-US"/>
+        </w:rPr>
+        <w:t>ractice4</w:t>
       </w:r>
     </w:p>
     <w:sectPr>

</xml_diff>